<commit_message>
Updated the outline and developed a first draft of the paper.
</commit_message>
<xml_diff>
--- a/Assets/Documents/Outline_Structure_Bauernfabel.docx
+++ b/Assets/Documents/Outline_Structure_Bauernfabel.docx
@@ -21,20 +21,8 @@
           <w:szCs w:val="28"/>
           <w:u w:val="single"/>
         </w:rPr>
-        <w:t>Outline/</w:t>
-      </w:r>
-      <w:proofErr w:type="spellStart"/>
-      <w:r>
-        <w:rPr>
-          <w:b/>
-          <w:bCs/>
-          <w:sz w:val="28"/>
-          <w:szCs w:val="28"/>
-          <w:u w:val="single"/>
-        </w:rPr>
-        <w:t>Structure</w:t>
-      </w:r>
-      <w:proofErr w:type="spellEnd"/>
+        <w:t>Outline/Structure</w:t>
+      </w:r>
     </w:p>
     <w:p>
       <w:pPr>
@@ -56,46 +44,20 @@
           <w:numId w:val="1"/>
         </w:numPr>
       </w:pPr>
-      <w:proofErr w:type="spellStart"/>
-      <w:r>
-        <w:t>What</w:t>
-      </w:r>
-      <w:proofErr w:type="spellEnd"/>
-      <w:r>
-        <w:t xml:space="preserve"> </w:t>
-      </w:r>
-      <w:proofErr w:type="spellStart"/>
-      <w:r>
-        <w:t>did</w:t>
-      </w:r>
-      <w:proofErr w:type="spellEnd"/>
-      <w:r>
-        <w:t xml:space="preserve"> </w:t>
-      </w:r>
-      <w:proofErr w:type="spellStart"/>
-      <w:r>
-        <w:t>we</w:t>
-      </w:r>
-      <w:proofErr w:type="spellEnd"/>
-      <w:r>
-        <w:t xml:space="preserve"> do?</w:t>
-      </w:r>
-    </w:p>
-    <w:p>
-      <w:pPr>
-        <w:pStyle w:val="Listenabsatz"/>
-        <w:numPr>
-          <w:ilvl w:val="1"/>
-          <w:numId w:val="1"/>
-        </w:numPr>
-      </w:pPr>
-      <w:proofErr w:type="spellStart"/>
-      <w:r>
-        <w:t>Significant</w:t>
-      </w:r>
-      <w:proofErr w:type="spellEnd"/>
-      <w:r>
-        <w:t xml:space="preserve"> Outcome</w:t>
+      <w:r>
+        <w:t>What did we do?</w:t>
+      </w:r>
+    </w:p>
+    <w:p>
+      <w:pPr>
+        <w:pStyle w:val="Listenabsatz"/>
+        <w:numPr>
+          <w:ilvl w:val="1"/>
+          <w:numId w:val="1"/>
+        </w:numPr>
+      </w:pPr>
+      <w:r>
+        <w:t>Significant Outcome</w:t>
       </w:r>
     </w:p>
     <w:p>
@@ -142,11 +104,9 @@
           <w:numId w:val="1"/>
         </w:numPr>
       </w:pPr>
-      <w:proofErr w:type="spellStart"/>
       <w:r>
         <w:t>Introduction</w:t>
       </w:r>
-      <w:proofErr w:type="spellEnd"/>
     </w:p>
     <w:p>
       <w:pPr>
@@ -156,29 +116,8 @@
           <w:numId w:val="1"/>
         </w:numPr>
       </w:pPr>
-      <w:proofErr w:type="spellStart"/>
-      <w:r>
-        <w:t>What</w:t>
-      </w:r>
-      <w:proofErr w:type="spellEnd"/>
-      <w:r>
-        <w:t xml:space="preserve"> </w:t>
-      </w:r>
-      <w:proofErr w:type="spellStart"/>
-      <w:r>
-        <w:t>is</w:t>
-      </w:r>
-      <w:proofErr w:type="spellEnd"/>
-      <w:r>
-        <w:t xml:space="preserve"> a </w:t>
-      </w:r>
-      <w:proofErr w:type="spellStart"/>
-      <w:r>
-        <w:t>simulation</w:t>
-      </w:r>
-      <w:proofErr w:type="spellEnd"/>
-      <w:r>
-        <w:t>?</w:t>
+      <w:r>
+        <w:t>What is a simulation?</w:t>
       </w:r>
     </w:p>
     <w:p>
@@ -208,7 +147,19 @@
         <w:rPr>
           <w:lang w:val="en-US"/>
         </w:rPr>
-        <w:t xml:space="preserve">eneral. (What is it, how to use it, when is it successful, how to design it, how to evaluate it) </w:t>
+        <w:t xml:space="preserve">eneral. (What is it, </w:t>
+      </w:r>
+      <w:r>
+        <w:rPr>
+          <w:lang w:val="en-US"/>
+        </w:rPr>
+        <w:t xml:space="preserve">Etymology, </w:t>
+      </w:r>
+      <w:r>
+        <w:rPr>
+          <w:lang w:val="en-US"/>
+        </w:rPr>
+        <w:t xml:space="preserve">how to use it, when is it successful, how to design it, how to evaluate it) </w:t>
       </w:r>
     </w:p>
     <w:p>
@@ -298,21 +249,7 @@
         <w:rPr>
           <w:lang w:val="en-US"/>
         </w:rPr>
-        <w:t>Background with the book “</w:t>
-      </w:r>
-      <w:proofErr w:type="spellStart"/>
-      <w:r>
-        <w:rPr>
-          <w:lang w:val="en-US"/>
-        </w:rPr>
-        <w:t>Gier</w:t>
-      </w:r>
-      <w:proofErr w:type="spellEnd"/>
-      <w:r>
-        <w:rPr>
-          <w:lang w:val="en-US"/>
-        </w:rPr>
-        <w:t xml:space="preserve">” </w:t>
+        <w:t xml:space="preserve">Background with the book “Gier” </w:t>
       </w:r>
     </w:p>
     <w:p>
@@ -402,327 +339,357 @@
         <w:rPr>
           <w:lang w:val="en-US"/>
         </w:rPr>
-        <w:t>Technological Aspects</w:t>
-      </w:r>
-    </w:p>
-    <w:p>
-      <w:pPr>
-        <w:pStyle w:val="Listenabsatz"/>
-        <w:numPr>
-          <w:ilvl w:val="2"/>
-          <w:numId w:val="1"/>
-        </w:numPr>
-        <w:rPr>
-          <w:lang w:val="en-US"/>
-        </w:rPr>
-      </w:pPr>
-      <w:r>
-        <w:rPr>
-          <w:lang w:val="en-US"/>
-        </w:rPr>
-        <w:t>Programming Language</w:t>
-      </w:r>
-    </w:p>
-    <w:p>
-      <w:pPr>
-        <w:pStyle w:val="Listenabsatz"/>
-        <w:numPr>
-          <w:ilvl w:val="2"/>
-          <w:numId w:val="1"/>
-        </w:numPr>
-        <w:rPr>
-          <w:lang w:val="en-US"/>
-        </w:rPr>
-      </w:pPr>
-      <w:r>
-        <w:rPr>
-          <w:lang w:val="en-US"/>
-        </w:rPr>
-        <w:t xml:space="preserve">Game Engine </w:t>
-      </w:r>
-    </w:p>
-    <w:p>
-      <w:pPr>
-        <w:pStyle w:val="Listenabsatz"/>
-        <w:numPr>
-          <w:ilvl w:val="2"/>
-          <w:numId w:val="1"/>
-        </w:numPr>
-        <w:rPr>
-          <w:lang w:val="en-US"/>
-        </w:rPr>
-      </w:pPr>
-      <w:r>
-        <w:rPr>
-          <w:lang w:val="en-US"/>
-        </w:rPr>
-        <w:t>Short overview of the implementation</w:t>
-      </w:r>
-    </w:p>
-    <w:p>
-      <w:pPr>
-        <w:pStyle w:val="Listenabsatz"/>
-        <w:numPr>
-          <w:ilvl w:val="2"/>
-          <w:numId w:val="1"/>
-        </w:numPr>
-        <w:rPr>
-          <w:lang w:val="en-US"/>
-        </w:rPr>
-      </w:pPr>
-      <w:r>
-        <w:rPr>
-          <w:lang w:val="en-US"/>
-        </w:rPr>
-        <w:t xml:space="preserve">Depicting the core algorithm and explaining what and how we did it </w:t>
-      </w:r>
-    </w:p>
-    <w:p>
-      <w:pPr>
-        <w:pStyle w:val="Listenabsatz"/>
-        <w:numPr>
-          <w:ilvl w:val="1"/>
-          <w:numId w:val="1"/>
-        </w:numPr>
-        <w:rPr>
-          <w:lang w:val="en-US"/>
-        </w:rPr>
-      </w:pPr>
-      <w:r>
-        <w:rPr>
-          <w:lang w:val="en-US"/>
-        </w:rPr>
-        <w:t>The outcomes of our simulation</w:t>
-      </w:r>
-    </w:p>
-    <w:p>
-      <w:pPr>
-        <w:pStyle w:val="Listenabsatz"/>
-        <w:numPr>
-          <w:ilvl w:val="2"/>
-          <w:numId w:val="1"/>
-        </w:numPr>
-        <w:rPr>
-          <w:lang w:val="en-US"/>
-        </w:rPr>
-      </w:pPr>
-      <w:r>
-        <w:rPr>
-          <w:lang w:val="en-US"/>
-        </w:rPr>
-        <w:t>What changes if we have 4 farmers or 20? 5 years or 100?</w:t>
-      </w:r>
-    </w:p>
-    <w:p>
-      <w:pPr>
-        <w:pStyle w:val="Listenabsatz"/>
-        <w:numPr>
-          <w:ilvl w:val="2"/>
-          <w:numId w:val="1"/>
-        </w:numPr>
-        <w:rPr>
-          <w:lang w:val="en-US"/>
-        </w:rPr>
-      </w:pPr>
-      <w:r>
-        <w:rPr>
-          <w:lang w:val="en-US"/>
-        </w:rPr>
-        <w:t>Probability equations?</w:t>
-      </w:r>
-    </w:p>
-    <w:p>
-      <w:pPr>
-        <w:pStyle w:val="Listenabsatz"/>
-        <w:numPr>
-          <w:ilvl w:val="2"/>
-          <w:numId w:val="1"/>
-        </w:numPr>
-        <w:rPr>
-          <w:lang w:val="en-US"/>
-        </w:rPr>
-      </w:pPr>
-      <w:r>
-        <w:rPr>
-          <w:lang w:val="en-US"/>
-        </w:rPr>
-        <w:t xml:space="preserve">Are they the same as expected previously? </w:t>
-      </w:r>
-    </w:p>
-    <w:p>
-      <w:pPr>
-        <w:pStyle w:val="Listenabsatz"/>
-        <w:numPr>
-          <w:ilvl w:val="2"/>
-          <w:numId w:val="1"/>
-        </w:numPr>
-        <w:rPr>
-          <w:lang w:val="en-US"/>
-        </w:rPr>
-      </w:pPr>
-      <w:r>
-        <w:rPr>
-          <w:lang w:val="en-US"/>
-        </w:rPr>
-        <w:t xml:space="preserve">What else did we discover? </w:t>
-      </w:r>
-    </w:p>
-    <w:p>
-      <w:pPr>
-        <w:pStyle w:val="Listenabsatz"/>
-        <w:numPr>
-          <w:ilvl w:val="2"/>
-          <w:numId w:val="1"/>
-        </w:numPr>
-        <w:rPr>
-          <w:lang w:val="en-US"/>
-        </w:rPr>
-      </w:pPr>
-      <w:r>
-        <w:rPr>
-          <w:lang w:val="en-US"/>
-        </w:rPr>
-        <w:t>How can we explain our outcomes?</w:t>
-      </w:r>
-    </w:p>
-    <w:p>
-      <w:pPr>
-        <w:pStyle w:val="Listenabsatz"/>
-        <w:numPr>
-          <w:ilvl w:val="1"/>
-          <w:numId w:val="1"/>
-        </w:numPr>
-        <w:rPr>
-          <w:lang w:val="en-US"/>
-        </w:rPr>
-      </w:pPr>
-      <w:r>
-        <w:rPr>
-          <w:lang w:val="en-US"/>
-        </w:rPr>
-        <w:t>Art Style</w:t>
-      </w:r>
-    </w:p>
-    <w:p>
-      <w:pPr>
-        <w:pStyle w:val="Listenabsatz"/>
-        <w:numPr>
-          <w:ilvl w:val="1"/>
-          <w:numId w:val="1"/>
-        </w:numPr>
-        <w:rPr>
-          <w:lang w:val="en-US"/>
-        </w:rPr>
-      </w:pPr>
-      <w:r>
-        <w:rPr>
-          <w:lang w:val="en-US"/>
-        </w:rPr>
-        <w:t xml:space="preserve">Graphics </w:t>
-      </w:r>
-    </w:p>
-    <w:p>
-      <w:pPr>
-        <w:pStyle w:val="Listenabsatz"/>
-        <w:numPr>
-          <w:ilvl w:val="1"/>
-          <w:numId w:val="1"/>
-        </w:numPr>
-        <w:rPr>
-          <w:lang w:val="en-US"/>
-        </w:rPr>
-      </w:pPr>
-      <w:r>
-        <w:rPr>
-          <w:lang w:val="en-US"/>
-        </w:rPr>
-        <w:t>Sound</w:t>
-      </w:r>
-    </w:p>
-    <w:p>
-      <w:pPr>
-        <w:pStyle w:val="Listenabsatz"/>
-        <w:numPr>
-          <w:ilvl w:val="0"/>
-          <w:numId w:val="1"/>
-        </w:numPr>
-        <w:rPr>
-          <w:lang w:val="en-US"/>
-        </w:rPr>
-      </w:pPr>
-      <w:r>
-        <w:rPr>
-          <w:lang w:val="en-US"/>
-        </w:rPr>
-        <w:t>Our Process</w:t>
-      </w:r>
-    </w:p>
-    <w:p>
-      <w:pPr>
-        <w:pStyle w:val="Listenabsatz"/>
-        <w:numPr>
-          <w:ilvl w:val="1"/>
-          <w:numId w:val="1"/>
-        </w:numPr>
-        <w:rPr>
-          <w:lang w:val="en-US"/>
-        </w:rPr>
-      </w:pPr>
-      <w:r>
-        <w:rPr>
-          <w:lang w:val="en-US"/>
-        </w:rPr>
-        <w:t>How did we develop everything</w:t>
-      </w:r>
-    </w:p>
-    <w:p>
-      <w:pPr>
-        <w:pStyle w:val="Listenabsatz"/>
-        <w:numPr>
-          <w:ilvl w:val="1"/>
-          <w:numId w:val="1"/>
-        </w:numPr>
-        <w:rPr>
-          <w:lang w:val="en-US"/>
-        </w:rPr>
-      </w:pPr>
-      <w:r>
-        <w:rPr>
-          <w:lang w:val="en-US"/>
-        </w:rPr>
-        <w:t>Idea finding</w:t>
-      </w:r>
-    </w:p>
-    <w:p>
-      <w:pPr>
-        <w:pStyle w:val="Listenabsatz"/>
-        <w:numPr>
-          <w:ilvl w:val="1"/>
-          <w:numId w:val="1"/>
-        </w:numPr>
-        <w:rPr>
-          <w:lang w:val="en-US"/>
-        </w:rPr>
-      </w:pPr>
-      <w:r>
-        <w:rPr>
-          <w:lang w:val="en-US"/>
-        </w:rPr>
-        <w:t xml:space="preserve">Difficulties </w:t>
-      </w:r>
-      <w:r>
-        <w:rPr>
-          <w:lang w:val="en-US"/>
-        </w:rPr>
-        <w:t>(C# or Python. Mixture of both</w:t>
+        <w:t>Target group</w:t>
+      </w:r>
+    </w:p>
+    <w:p>
+      <w:pPr>
+        <w:pStyle w:val="Listenabsatz"/>
+        <w:numPr>
+          <w:ilvl w:val="1"/>
+          <w:numId w:val="1"/>
+        </w:numPr>
+        <w:rPr>
+          <w:lang w:val="en-US"/>
+        </w:rPr>
+      </w:pPr>
+      <w:r>
+        <w:rPr>
+          <w:lang w:val="en-US"/>
+        </w:rPr>
+        <w:t>Multiplayer or Single Player</w:t>
       </w:r>
       <w:bookmarkStart w:id="0" w:name="_GoBack"/>
       <w:bookmarkEnd w:id="0"/>
-      <w:r>
-        <w:rPr>
-          <w:lang w:val="en-US"/>
-        </w:rPr>
-        <w:t>)</w:t>
+    </w:p>
+    <w:p>
+      <w:pPr>
+        <w:pStyle w:val="Listenabsatz"/>
+        <w:numPr>
+          <w:ilvl w:val="1"/>
+          <w:numId w:val="1"/>
+        </w:numPr>
+        <w:rPr>
+          <w:lang w:val="en-US"/>
+        </w:rPr>
+      </w:pPr>
+      <w:r>
+        <w:rPr>
+          <w:lang w:val="en-US"/>
+        </w:rPr>
+        <w:t>Technological Aspects</w:t>
+      </w:r>
+    </w:p>
+    <w:p>
+      <w:pPr>
+        <w:pStyle w:val="Listenabsatz"/>
+        <w:numPr>
+          <w:ilvl w:val="2"/>
+          <w:numId w:val="1"/>
+        </w:numPr>
+        <w:rPr>
+          <w:lang w:val="en-US"/>
+        </w:rPr>
+      </w:pPr>
+      <w:r>
+        <w:rPr>
+          <w:lang w:val="en-US"/>
+        </w:rPr>
+        <w:t>Programming Language</w:t>
+      </w:r>
+    </w:p>
+    <w:p>
+      <w:pPr>
+        <w:pStyle w:val="Listenabsatz"/>
+        <w:numPr>
+          <w:ilvl w:val="2"/>
+          <w:numId w:val="1"/>
+        </w:numPr>
+        <w:rPr>
+          <w:lang w:val="en-US"/>
+        </w:rPr>
+      </w:pPr>
+      <w:r>
+        <w:rPr>
+          <w:lang w:val="en-US"/>
+        </w:rPr>
+        <w:t xml:space="preserve">Game Engine </w:t>
+      </w:r>
+    </w:p>
+    <w:p>
+      <w:pPr>
+        <w:pStyle w:val="Listenabsatz"/>
+        <w:numPr>
+          <w:ilvl w:val="2"/>
+          <w:numId w:val="1"/>
+        </w:numPr>
+        <w:rPr>
+          <w:lang w:val="en-US"/>
+        </w:rPr>
+      </w:pPr>
+      <w:r>
+        <w:rPr>
+          <w:lang w:val="en-US"/>
+        </w:rPr>
+        <w:t>Short overview of the implementation</w:t>
+      </w:r>
+    </w:p>
+    <w:p>
+      <w:pPr>
+        <w:pStyle w:val="Listenabsatz"/>
+        <w:numPr>
+          <w:ilvl w:val="2"/>
+          <w:numId w:val="1"/>
+        </w:numPr>
+        <w:rPr>
+          <w:lang w:val="en-US"/>
+        </w:rPr>
+      </w:pPr>
+      <w:r>
+        <w:rPr>
+          <w:lang w:val="en-US"/>
+        </w:rPr>
+        <w:t xml:space="preserve">Depicting the core algorithm and explaining what and how we did it </w:t>
+      </w:r>
+    </w:p>
+    <w:p>
+      <w:pPr>
+        <w:pStyle w:val="Listenabsatz"/>
+        <w:numPr>
+          <w:ilvl w:val="1"/>
+          <w:numId w:val="1"/>
+        </w:numPr>
+        <w:rPr>
+          <w:lang w:val="en-US"/>
+        </w:rPr>
+      </w:pPr>
+      <w:r>
+        <w:rPr>
+          <w:lang w:val="en-US"/>
+        </w:rPr>
+        <w:t>The outcomes of our simulation</w:t>
+      </w:r>
+    </w:p>
+    <w:p>
+      <w:pPr>
+        <w:pStyle w:val="Listenabsatz"/>
+        <w:numPr>
+          <w:ilvl w:val="2"/>
+          <w:numId w:val="1"/>
+        </w:numPr>
+        <w:rPr>
+          <w:lang w:val="en-US"/>
+        </w:rPr>
+      </w:pPr>
+      <w:r>
+        <w:rPr>
+          <w:lang w:val="en-US"/>
+        </w:rPr>
+        <w:t>What changes if we have 4 farmers or 20? 5 years or 100?</w:t>
+      </w:r>
+    </w:p>
+    <w:p>
+      <w:pPr>
+        <w:pStyle w:val="Listenabsatz"/>
+        <w:numPr>
+          <w:ilvl w:val="2"/>
+          <w:numId w:val="1"/>
+        </w:numPr>
+        <w:rPr>
+          <w:lang w:val="en-US"/>
+        </w:rPr>
+      </w:pPr>
+      <w:r>
+        <w:rPr>
+          <w:lang w:val="en-US"/>
+        </w:rPr>
+        <w:t>Probability equations?</w:t>
+      </w:r>
+    </w:p>
+    <w:p>
+      <w:pPr>
+        <w:pStyle w:val="Listenabsatz"/>
+        <w:numPr>
+          <w:ilvl w:val="2"/>
+          <w:numId w:val="1"/>
+        </w:numPr>
+        <w:rPr>
+          <w:lang w:val="en-US"/>
+        </w:rPr>
+      </w:pPr>
+      <w:r>
+        <w:rPr>
+          <w:lang w:val="en-US"/>
+        </w:rPr>
+        <w:t xml:space="preserve">Are they the same as expected previously? </w:t>
+      </w:r>
+    </w:p>
+    <w:p>
+      <w:pPr>
+        <w:pStyle w:val="Listenabsatz"/>
+        <w:numPr>
+          <w:ilvl w:val="2"/>
+          <w:numId w:val="1"/>
+        </w:numPr>
+        <w:rPr>
+          <w:lang w:val="en-US"/>
+        </w:rPr>
+      </w:pPr>
+      <w:r>
+        <w:rPr>
+          <w:lang w:val="en-US"/>
+        </w:rPr>
+        <w:t xml:space="preserve">What else did we discover? </w:t>
+      </w:r>
+    </w:p>
+    <w:p>
+      <w:pPr>
+        <w:pStyle w:val="Listenabsatz"/>
+        <w:numPr>
+          <w:ilvl w:val="2"/>
+          <w:numId w:val="1"/>
+        </w:numPr>
+        <w:rPr>
+          <w:lang w:val="en-US"/>
+        </w:rPr>
+      </w:pPr>
+      <w:r>
+        <w:rPr>
+          <w:lang w:val="en-US"/>
+        </w:rPr>
+        <w:t>How can we explain our outcomes?</w:t>
+      </w:r>
+    </w:p>
+    <w:p>
+      <w:pPr>
+        <w:pStyle w:val="Listenabsatz"/>
+        <w:numPr>
+          <w:ilvl w:val="1"/>
+          <w:numId w:val="1"/>
+        </w:numPr>
+        <w:rPr>
+          <w:lang w:val="en-US"/>
+        </w:rPr>
+      </w:pPr>
+      <w:r>
+        <w:rPr>
+          <w:lang w:val="en-US"/>
+        </w:rPr>
+        <w:t>Art Style</w:t>
+      </w:r>
+    </w:p>
+    <w:p>
+      <w:pPr>
+        <w:pStyle w:val="Listenabsatz"/>
+        <w:numPr>
+          <w:ilvl w:val="1"/>
+          <w:numId w:val="1"/>
+        </w:numPr>
+        <w:rPr>
+          <w:lang w:val="en-US"/>
+        </w:rPr>
+      </w:pPr>
+      <w:r>
+        <w:rPr>
+          <w:lang w:val="en-US"/>
+        </w:rPr>
+        <w:t xml:space="preserve">Graphics </w:t>
+      </w:r>
+    </w:p>
+    <w:p>
+      <w:pPr>
+        <w:pStyle w:val="Listenabsatz"/>
+        <w:numPr>
+          <w:ilvl w:val="1"/>
+          <w:numId w:val="1"/>
+        </w:numPr>
+        <w:rPr>
+          <w:lang w:val="en-US"/>
+        </w:rPr>
+      </w:pPr>
+      <w:r>
+        <w:rPr>
+          <w:lang w:val="en-US"/>
+        </w:rPr>
+        <w:t>Sound</w:t>
+      </w:r>
+    </w:p>
+    <w:p>
+      <w:pPr>
+        <w:pStyle w:val="Listenabsatz"/>
+        <w:numPr>
+          <w:ilvl w:val="0"/>
+          <w:numId w:val="1"/>
+        </w:numPr>
+        <w:rPr>
+          <w:lang w:val="en-US"/>
+        </w:rPr>
+      </w:pPr>
+      <w:r>
+        <w:rPr>
+          <w:lang w:val="en-US"/>
+        </w:rPr>
+        <w:t>Our Process</w:t>
+      </w:r>
+    </w:p>
+    <w:p>
+      <w:pPr>
+        <w:pStyle w:val="Listenabsatz"/>
+        <w:numPr>
+          <w:ilvl w:val="1"/>
+          <w:numId w:val="1"/>
+        </w:numPr>
+        <w:rPr>
+          <w:lang w:val="en-US"/>
+        </w:rPr>
+      </w:pPr>
+      <w:r>
+        <w:rPr>
+          <w:lang w:val="en-US"/>
+        </w:rPr>
+        <w:t>How did we develop everything</w:t>
+      </w:r>
+    </w:p>
+    <w:p>
+      <w:pPr>
+        <w:pStyle w:val="Listenabsatz"/>
+        <w:numPr>
+          <w:ilvl w:val="1"/>
+          <w:numId w:val="1"/>
+        </w:numPr>
+        <w:rPr>
+          <w:lang w:val="en-US"/>
+        </w:rPr>
+      </w:pPr>
+      <w:r>
+        <w:rPr>
+          <w:lang w:val="en-US"/>
+        </w:rPr>
+        <w:t>Idea finding</w:t>
+      </w:r>
+    </w:p>
+    <w:p>
+      <w:pPr>
+        <w:pStyle w:val="Listenabsatz"/>
+        <w:numPr>
+          <w:ilvl w:val="1"/>
+          <w:numId w:val="1"/>
+        </w:numPr>
+        <w:rPr>
+          <w:lang w:val="en-US"/>
+        </w:rPr>
+      </w:pPr>
+      <w:r>
+        <w:rPr>
+          <w:lang w:val="en-US"/>
+        </w:rPr>
+        <w:t xml:space="preserve">Difficulties </w:t>
+      </w:r>
+      <w:r>
+        <w:rPr>
+          <w:lang w:val="en-US"/>
+        </w:rPr>
+        <w:t>(C# or Python. Mixture of both)</w:t>
       </w:r>
     </w:p>
     <w:p>

</xml_diff>

<commit_message>
Umfrage mit 5-teiliger Likert-Skala erstellt und Orga Dokument update
</commit_message>
<xml_diff>
--- a/Assets/Documents/Outline_Structure_Bauernfabel.docx
+++ b/Assets/Documents/Outline_Structure_Bauernfabel.docx
@@ -21,8 +21,20 @@
           <w:szCs w:val="28"/>
           <w:u w:val="single"/>
         </w:rPr>
-        <w:t>Outline/Structure</w:t>
-      </w:r>
+        <w:t>Outline/</w:t>
+      </w:r>
+      <w:proofErr w:type="spellStart"/>
+      <w:r>
+        <w:rPr>
+          <w:b/>
+          <w:bCs/>
+          <w:sz w:val="28"/>
+          <w:szCs w:val="28"/>
+          <w:u w:val="single"/>
+        </w:rPr>
+        <w:t>Structure</w:t>
+      </w:r>
+      <w:proofErr w:type="spellEnd"/>
     </w:p>
     <w:p>
       <w:pPr>
@@ -44,20 +56,46 @@
           <w:numId w:val="1"/>
         </w:numPr>
       </w:pPr>
-      <w:r>
-        <w:t>What did we do?</w:t>
-      </w:r>
-    </w:p>
-    <w:p>
-      <w:pPr>
-        <w:pStyle w:val="Listenabsatz"/>
-        <w:numPr>
-          <w:ilvl w:val="1"/>
-          <w:numId w:val="1"/>
-        </w:numPr>
-      </w:pPr>
-      <w:r>
-        <w:t>Significant Outcome</w:t>
+      <w:proofErr w:type="spellStart"/>
+      <w:r>
+        <w:t>What</w:t>
+      </w:r>
+      <w:proofErr w:type="spellEnd"/>
+      <w:r>
+        <w:t xml:space="preserve"> </w:t>
+      </w:r>
+      <w:proofErr w:type="spellStart"/>
+      <w:r>
+        <w:t>did</w:t>
+      </w:r>
+      <w:proofErr w:type="spellEnd"/>
+      <w:r>
+        <w:t xml:space="preserve"> </w:t>
+      </w:r>
+      <w:proofErr w:type="spellStart"/>
+      <w:r>
+        <w:t>we</w:t>
+      </w:r>
+      <w:proofErr w:type="spellEnd"/>
+      <w:r>
+        <w:t xml:space="preserve"> do?</w:t>
+      </w:r>
+    </w:p>
+    <w:p>
+      <w:pPr>
+        <w:pStyle w:val="Listenabsatz"/>
+        <w:numPr>
+          <w:ilvl w:val="1"/>
+          <w:numId w:val="1"/>
+        </w:numPr>
+      </w:pPr>
+      <w:proofErr w:type="spellStart"/>
+      <w:r>
+        <w:t>Significant</w:t>
+      </w:r>
+      <w:proofErr w:type="spellEnd"/>
+      <w:r>
+        <w:t xml:space="preserve"> Outcome</w:t>
       </w:r>
     </w:p>
     <w:p>
@@ -75,7 +113,19 @@
         <w:rPr>
           <w:lang w:val="en-US"/>
         </w:rPr>
-        <w:t>Keywords: Business Simulation, Game</w:t>
+        <w:t xml:space="preserve">Keywords: Business Simulation, </w:t>
+      </w:r>
+      <w:r>
+        <w:rPr>
+          <w:lang w:val="en-US"/>
+        </w:rPr>
+        <w:t xml:space="preserve">Business Simulation </w:t>
+      </w:r>
+      <w:r>
+        <w:rPr>
+          <w:lang w:val="en-US"/>
+        </w:rPr>
+        <w:t>Game</w:t>
       </w:r>
       <w:r>
         <w:rPr>
@@ -93,274 +143,323 @@
         <w:rPr>
           <w:lang w:val="en-US"/>
         </w:rPr>
-        <w:t xml:space="preserve">armers Fable, Economy, Unity </w:t>
-      </w:r>
-    </w:p>
-    <w:p>
-      <w:pPr>
-        <w:pStyle w:val="Listenabsatz"/>
-        <w:numPr>
-          <w:ilvl w:val="0"/>
-          <w:numId w:val="1"/>
-        </w:numPr>
-      </w:pPr>
-      <w:r>
-        <w:t>Introduction</w:t>
-      </w:r>
-    </w:p>
-    <w:p>
-      <w:pPr>
-        <w:pStyle w:val="Listenabsatz"/>
-        <w:numPr>
-          <w:ilvl w:val="0"/>
-          <w:numId w:val="1"/>
-        </w:numPr>
-      </w:pPr>
-      <w:r>
-        <w:t>What is a simulation?</w:t>
-      </w:r>
-    </w:p>
-    <w:p>
-      <w:pPr>
-        <w:pStyle w:val="Listenabsatz"/>
-        <w:numPr>
-          <w:ilvl w:val="1"/>
-          <w:numId w:val="1"/>
-        </w:numPr>
-        <w:rPr>
-          <w:lang w:val="en-US"/>
-        </w:rPr>
-      </w:pPr>
-      <w:r>
-        <w:rPr>
-          <w:lang w:val="en-US"/>
-        </w:rPr>
-        <w:t>S</w:t>
-      </w:r>
-      <w:r>
-        <w:rPr>
-          <w:lang w:val="en-US"/>
-        </w:rPr>
-        <w:t>imulation in g</w:t>
-      </w:r>
-      <w:r>
-        <w:rPr>
-          <w:lang w:val="en-US"/>
-        </w:rPr>
-        <w:t xml:space="preserve">eneral. (What is it, </w:t>
-      </w:r>
-      <w:r>
-        <w:rPr>
-          <w:lang w:val="en-US"/>
-        </w:rPr>
-        <w:t xml:space="preserve">Etymology, </w:t>
-      </w:r>
-      <w:r>
-        <w:rPr>
-          <w:lang w:val="en-US"/>
-        </w:rPr>
-        <w:t xml:space="preserve">how to use it, when is it successful, how to design it, how to evaluate it) </w:t>
-      </w:r>
-    </w:p>
-    <w:p>
-      <w:pPr>
-        <w:pStyle w:val="Listenabsatz"/>
-        <w:numPr>
-          <w:ilvl w:val="1"/>
-          <w:numId w:val="1"/>
-        </w:numPr>
-        <w:rPr>
-          <w:lang w:val="en-US"/>
-        </w:rPr>
-      </w:pPr>
-      <w:r>
-        <w:rPr>
-          <w:lang w:val="en-US"/>
-        </w:rPr>
-        <w:t>Business Simulation.</w:t>
-      </w:r>
-    </w:p>
-    <w:p>
-      <w:pPr>
-        <w:pStyle w:val="Listenabsatz"/>
-        <w:numPr>
-          <w:ilvl w:val="1"/>
-          <w:numId w:val="1"/>
-        </w:numPr>
-        <w:rPr>
-          <w:lang w:val="en-US"/>
-        </w:rPr>
-      </w:pPr>
-      <w:r>
-        <w:rPr>
-          <w:lang w:val="en-US"/>
-        </w:rPr>
-        <w:t>Business Simulation as a game.</w:t>
-      </w:r>
-    </w:p>
-    <w:p>
-      <w:pPr>
-        <w:pStyle w:val="Listenabsatz"/>
-        <w:numPr>
-          <w:ilvl w:val="0"/>
-          <w:numId w:val="1"/>
-        </w:numPr>
-        <w:rPr>
-          <w:lang w:val="en-US"/>
-        </w:rPr>
-      </w:pPr>
-      <w:r>
-        <w:rPr>
-          <w:lang w:val="en-US"/>
-        </w:rPr>
-        <w:t xml:space="preserve">The farmers fable </w:t>
-      </w:r>
-    </w:p>
-    <w:p>
-      <w:pPr>
-        <w:pStyle w:val="Listenabsatz"/>
-        <w:numPr>
-          <w:ilvl w:val="1"/>
-          <w:numId w:val="1"/>
-        </w:numPr>
-        <w:rPr>
-          <w:lang w:val="en-US"/>
-        </w:rPr>
-      </w:pPr>
-      <w:r>
-        <w:rPr>
-          <w:lang w:val="en-US"/>
-        </w:rPr>
-        <w:t xml:space="preserve">Idea development and motivation </w:t>
-      </w:r>
-    </w:p>
-    <w:p>
-      <w:pPr>
-        <w:pStyle w:val="Listenabsatz"/>
-        <w:numPr>
-          <w:ilvl w:val="1"/>
-          <w:numId w:val="1"/>
-        </w:numPr>
-        <w:rPr>
-          <w:lang w:val="en-US"/>
-        </w:rPr>
-      </w:pPr>
-      <w:r>
-        <w:rPr>
-          <w:lang w:val="en-US"/>
-        </w:rPr>
-        <w:t xml:space="preserve">Background with the book “Gier” </w:t>
-      </w:r>
-    </w:p>
-    <w:p>
-      <w:pPr>
-        <w:pStyle w:val="Listenabsatz"/>
-        <w:numPr>
-          <w:ilvl w:val="1"/>
-          <w:numId w:val="1"/>
-        </w:numPr>
-        <w:rPr>
-          <w:lang w:val="en-US"/>
-        </w:rPr>
-      </w:pPr>
-      <w:r>
-        <w:rPr>
-          <w:lang w:val="en-US"/>
-        </w:rPr>
-        <w:t>Explain how it works and what results to expect</w:t>
-      </w:r>
-    </w:p>
-    <w:p>
-      <w:pPr>
-        <w:pStyle w:val="Listenabsatz"/>
-        <w:numPr>
-          <w:ilvl w:val="0"/>
-          <w:numId w:val="1"/>
-        </w:numPr>
-        <w:rPr>
-          <w:lang w:val="en-US"/>
-        </w:rPr>
-      </w:pPr>
-      <w:r>
-        <w:rPr>
-          <w:lang w:val="en-US"/>
-        </w:rPr>
-        <w:t xml:space="preserve">Our Setting/Story </w:t>
-      </w:r>
-    </w:p>
-    <w:p>
-      <w:pPr>
-        <w:pStyle w:val="Listenabsatz"/>
-        <w:numPr>
-          <w:ilvl w:val="1"/>
-          <w:numId w:val="1"/>
-        </w:numPr>
-        <w:rPr>
-          <w:lang w:val="en-US"/>
-        </w:rPr>
-      </w:pPr>
-      <w:r>
-        <w:rPr>
-          <w:lang w:val="en-US"/>
-        </w:rPr>
-        <w:t xml:space="preserve">Summarize our story but make a link available where it can be found </w:t>
-      </w:r>
-    </w:p>
-    <w:p>
-      <w:pPr>
-        <w:pStyle w:val="Listenabsatz"/>
-        <w:numPr>
-          <w:ilvl w:val="0"/>
-          <w:numId w:val="1"/>
-        </w:numPr>
-        <w:rPr>
-          <w:lang w:val="en-US"/>
-        </w:rPr>
-      </w:pPr>
-      <w:r>
-        <w:rPr>
-          <w:lang w:val="en-US"/>
-        </w:rPr>
-        <w:t xml:space="preserve">The Simulation </w:t>
-      </w:r>
-    </w:p>
-    <w:p>
-      <w:pPr>
-        <w:pStyle w:val="Listenabsatz"/>
-        <w:numPr>
-          <w:ilvl w:val="1"/>
-          <w:numId w:val="1"/>
-        </w:numPr>
-        <w:rPr>
-          <w:lang w:val="en-US"/>
-        </w:rPr>
-      </w:pPr>
-      <w:r>
-        <w:rPr>
-          <w:lang w:val="en-US"/>
-        </w:rPr>
-        <w:t>Target group</w:t>
-      </w:r>
-    </w:p>
-    <w:p>
-      <w:pPr>
-        <w:pStyle w:val="Listenabsatz"/>
-        <w:numPr>
-          <w:ilvl w:val="1"/>
-          <w:numId w:val="1"/>
-        </w:numPr>
-        <w:rPr>
-          <w:lang w:val="en-US"/>
-        </w:rPr>
-      </w:pPr>
-      <w:r>
-        <w:rPr>
-          <w:lang w:val="en-US"/>
-        </w:rPr>
-        <w:t>Multiplayer or Single Player</w:t>
+        <w:t xml:space="preserve">armers Fable, Economy, </w:t>
+      </w:r>
+      <w:r>
+        <w:rPr>
+          <w:lang w:val="en-US"/>
+        </w:rPr>
+        <w:t xml:space="preserve">E-Learning, C#, Python </w:t>
       </w:r>
       <w:bookmarkStart w:id="0" w:name="_GoBack"/>
       <w:bookmarkEnd w:id="0"/>
+      <w:r>
+        <w:rPr>
+          <w:lang w:val="en-US"/>
+        </w:rPr>
+        <w:t xml:space="preserve"> </w:t>
+      </w:r>
+    </w:p>
+    <w:p>
+      <w:pPr>
+        <w:pStyle w:val="Listenabsatz"/>
+        <w:numPr>
+          <w:ilvl w:val="0"/>
+          <w:numId w:val="1"/>
+        </w:numPr>
+      </w:pPr>
+      <w:proofErr w:type="spellStart"/>
+      <w:r>
+        <w:t>Introduction</w:t>
+      </w:r>
+      <w:proofErr w:type="spellEnd"/>
+    </w:p>
+    <w:p>
+      <w:pPr>
+        <w:pStyle w:val="Listenabsatz"/>
+        <w:numPr>
+          <w:ilvl w:val="0"/>
+          <w:numId w:val="1"/>
+        </w:numPr>
+      </w:pPr>
+      <w:proofErr w:type="spellStart"/>
+      <w:r>
+        <w:t>What</w:t>
+      </w:r>
+      <w:proofErr w:type="spellEnd"/>
+      <w:r>
+        <w:t xml:space="preserve"> </w:t>
+      </w:r>
+      <w:proofErr w:type="spellStart"/>
+      <w:r>
+        <w:t>is</w:t>
+      </w:r>
+      <w:proofErr w:type="spellEnd"/>
+      <w:r>
+        <w:t xml:space="preserve"> a </w:t>
+      </w:r>
+      <w:proofErr w:type="spellStart"/>
+      <w:r>
+        <w:t>simulation</w:t>
+      </w:r>
+      <w:proofErr w:type="spellEnd"/>
+      <w:r>
+        <w:t>?</w:t>
+      </w:r>
+    </w:p>
+    <w:p>
+      <w:pPr>
+        <w:pStyle w:val="Listenabsatz"/>
+        <w:numPr>
+          <w:ilvl w:val="1"/>
+          <w:numId w:val="1"/>
+        </w:numPr>
+        <w:rPr>
+          <w:lang w:val="en-US"/>
+        </w:rPr>
+      </w:pPr>
+      <w:r>
+        <w:rPr>
+          <w:lang w:val="en-US"/>
+        </w:rPr>
+        <w:t>S</w:t>
+      </w:r>
+      <w:r>
+        <w:rPr>
+          <w:lang w:val="en-US"/>
+        </w:rPr>
+        <w:t>imulation in g</w:t>
+      </w:r>
+      <w:r>
+        <w:rPr>
+          <w:lang w:val="en-US"/>
+        </w:rPr>
+        <w:t xml:space="preserve">eneral. (What is it, </w:t>
+      </w:r>
+      <w:r>
+        <w:rPr>
+          <w:lang w:val="en-US"/>
+        </w:rPr>
+        <w:t xml:space="preserve">Etymology, </w:t>
+      </w:r>
+      <w:r>
+        <w:rPr>
+          <w:lang w:val="en-US"/>
+        </w:rPr>
+        <w:t xml:space="preserve">how to use it, when is it successful, how to design it, how to evaluate it) </w:t>
+      </w:r>
+    </w:p>
+    <w:p>
+      <w:pPr>
+        <w:pStyle w:val="Listenabsatz"/>
+        <w:numPr>
+          <w:ilvl w:val="1"/>
+          <w:numId w:val="1"/>
+        </w:numPr>
+        <w:rPr>
+          <w:lang w:val="en-US"/>
+        </w:rPr>
+      </w:pPr>
+      <w:r>
+        <w:rPr>
+          <w:lang w:val="en-US"/>
+        </w:rPr>
+        <w:t>Business Simulation.</w:t>
+      </w:r>
+    </w:p>
+    <w:p>
+      <w:pPr>
+        <w:pStyle w:val="Listenabsatz"/>
+        <w:numPr>
+          <w:ilvl w:val="1"/>
+          <w:numId w:val="1"/>
+        </w:numPr>
+        <w:rPr>
+          <w:lang w:val="en-US"/>
+        </w:rPr>
+      </w:pPr>
+      <w:r>
+        <w:rPr>
+          <w:lang w:val="en-US"/>
+        </w:rPr>
+        <w:t>Business Simulation as a game.</w:t>
+      </w:r>
+    </w:p>
+    <w:p>
+      <w:pPr>
+        <w:pStyle w:val="Listenabsatz"/>
+        <w:numPr>
+          <w:ilvl w:val="0"/>
+          <w:numId w:val="1"/>
+        </w:numPr>
+        <w:rPr>
+          <w:lang w:val="en-US"/>
+        </w:rPr>
+      </w:pPr>
+      <w:r>
+        <w:rPr>
+          <w:lang w:val="en-US"/>
+        </w:rPr>
+        <w:t xml:space="preserve">The farmers fable </w:t>
+      </w:r>
+    </w:p>
+    <w:p>
+      <w:pPr>
+        <w:pStyle w:val="Listenabsatz"/>
+        <w:numPr>
+          <w:ilvl w:val="1"/>
+          <w:numId w:val="1"/>
+        </w:numPr>
+        <w:rPr>
+          <w:lang w:val="en-US"/>
+        </w:rPr>
+      </w:pPr>
+      <w:r>
+        <w:rPr>
+          <w:lang w:val="en-US"/>
+        </w:rPr>
+        <w:t xml:space="preserve">Idea development and motivation </w:t>
+      </w:r>
+    </w:p>
+    <w:p>
+      <w:pPr>
+        <w:pStyle w:val="Listenabsatz"/>
+        <w:numPr>
+          <w:ilvl w:val="1"/>
+          <w:numId w:val="1"/>
+        </w:numPr>
+        <w:rPr>
+          <w:lang w:val="en-US"/>
+        </w:rPr>
+      </w:pPr>
+      <w:r>
+        <w:rPr>
+          <w:lang w:val="en-US"/>
+        </w:rPr>
+        <w:t>Background with the book “</w:t>
+      </w:r>
+      <w:proofErr w:type="spellStart"/>
+      <w:r>
+        <w:rPr>
+          <w:lang w:val="en-US"/>
+        </w:rPr>
+        <w:t>Gier</w:t>
+      </w:r>
+      <w:proofErr w:type="spellEnd"/>
+      <w:r>
+        <w:rPr>
+          <w:lang w:val="en-US"/>
+        </w:rPr>
+        <w:t xml:space="preserve">” </w:t>
+      </w:r>
+    </w:p>
+    <w:p>
+      <w:pPr>
+        <w:pStyle w:val="Listenabsatz"/>
+        <w:numPr>
+          <w:ilvl w:val="1"/>
+          <w:numId w:val="1"/>
+        </w:numPr>
+        <w:rPr>
+          <w:lang w:val="en-US"/>
+        </w:rPr>
+      </w:pPr>
+      <w:r>
+        <w:rPr>
+          <w:lang w:val="en-US"/>
+        </w:rPr>
+        <w:t>Explain how it works and what results to expect</w:t>
+      </w:r>
+    </w:p>
+    <w:p>
+      <w:pPr>
+        <w:pStyle w:val="Listenabsatz"/>
+        <w:numPr>
+          <w:ilvl w:val="0"/>
+          <w:numId w:val="1"/>
+        </w:numPr>
+        <w:rPr>
+          <w:lang w:val="en-US"/>
+        </w:rPr>
+      </w:pPr>
+      <w:r>
+        <w:rPr>
+          <w:lang w:val="en-US"/>
+        </w:rPr>
+        <w:t xml:space="preserve">Our Setting/Story </w:t>
+      </w:r>
+    </w:p>
+    <w:p>
+      <w:pPr>
+        <w:pStyle w:val="Listenabsatz"/>
+        <w:numPr>
+          <w:ilvl w:val="1"/>
+          <w:numId w:val="1"/>
+        </w:numPr>
+        <w:rPr>
+          <w:lang w:val="en-US"/>
+        </w:rPr>
+      </w:pPr>
+      <w:r>
+        <w:rPr>
+          <w:lang w:val="en-US"/>
+        </w:rPr>
+        <w:t xml:space="preserve">Summarize our story but make a link available where it can be found </w:t>
+      </w:r>
+    </w:p>
+    <w:p>
+      <w:pPr>
+        <w:pStyle w:val="Listenabsatz"/>
+        <w:numPr>
+          <w:ilvl w:val="0"/>
+          <w:numId w:val="1"/>
+        </w:numPr>
+        <w:rPr>
+          <w:lang w:val="en-US"/>
+        </w:rPr>
+      </w:pPr>
+      <w:r>
+        <w:rPr>
+          <w:lang w:val="en-US"/>
+        </w:rPr>
+        <w:t xml:space="preserve">The Simulation </w:t>
+      </w:r>
+    </w:p>
+    <w:p>
+      <w:pPr>
+        <w:pStyle w:val="Listenabsatz"/>
+        <w:numPr>
+          <w:ilvl w:val="1"/>
+          <w:numId w:val="1"/>
+        </w:numPr>
+        <w:rPr>
+          <w:lang w:val="en-US"/>
+        </w:rPr>
+      </w:pPr>
+      <w:r>
+        <w:rPr>
+          <w:lang w:val="en-US"/>
+        </w:rPr>
+        <w:t>Target group</w:t>
+      </w:r>
+    </w:p>
+    <w:p>
+      <w:pPr>
+        <w:pStyle w:val="Listenabsatz"/>
+        <w:numPr>
+          <w:ilvl w:val="1"/>
+          <w:numId w:val="1"/>
+        </w:numPr>
+        <w:rPr>
+          <w:lang w:val="en-US"/>
+        </w:rPr>
+      </w:pPr>
+      <w:r>
+        <w:rPr>
+          <w:lang w:val="en-US"/>
+        </w:rPr>
+        <w:t>Multiplayer or Single Player</w:t>
+      </w:r>
     </w:p>
     <w:p>
       <w:pPr>
@@ -940,6 +1039,7 @@
     <w:lsdException w:name="HTML Sample" w:semiHidden="1" w:unhideWhenUsed="1"/>
     <w:lsdException w:name="HTML Typewriter" w:semiHidden="1" w:unhideWhenUsed="1"/>
     <w:lsdException w:name="HTML Variable" w:semiHidden="1" w:unhideWhenUsed="1"/>
+    <w:lsdException w:name="Normal Table" w:semiHidden="1" w:unhideWhenUsed="1"/>
     <w:lsdException w:name="annotation subject" w:semiHidden="1" w:unhideWhenUsed="1"/>
     <w:lsdException w:name="No List" w:semiHidden="1" w:unhideWhenUsed="1"/>
     <w:lsdException w:name="Outline List 1" w:semiHidden="1" w:unhideWhenUsed="1"/>
@@ -986,8 +1086,10 @@
     <w:lsdException w:name="Table Subtle 2" w:semiHidden="1" w:unhideWhenUsed="1"/>
     <w:lsdException w:name="Table Web 1" w:semiHidden="1" w:unhideWhenUsed="1"/>
     <w:lsdException w:name="Table Web 2" w:semiHidden="1" w:unhideWhenUsed="1"/>
+    <w:lsdException w:name="Table Web 3" w:semiHidden="1" w:unhideWhenUsed="1"/>
     <w:lsdException w:name="Balloon Text" w:semiHidden="1" w:unhideWhenUsed="1"/>
     <w:lsdException w:name="Table Grid" w:uiPriority="39"/>
+    <w:lsdException w:name="Table Theme" w:semiHidden="1" w:unhideWhenUsed="1"/>
     <w:lsdException w:name="Placeholder Text" w:semiHidden="1"/>
     <w:lsdException w:name="No Spacing" w:uiPriority="1" w:qFormat="1"/>
     <w:lsdException w:name="Light Shading" w:uiPriority="60"/>

</xml_diff>